<commit_message>
se modificaron las cotizaciones
</commit_message>
<xml_diff>
--- a/9°A/Administración de proyectos/cotizaciones/CDMX.docx
+++ b/9°A/Administración de proyectos/cotizaciones/CDMX.docx
@@ -4,6 +4,22 @@
   <w:body>
     <w:p/>
     <w:p/>
+    <w:p>
+      <w:pPr>
+        <w:jc w:val="right"/>
+        <w:rPr>
+          <w:b/>
+        </w:rPr>
+      </w:pPr>
+      <w:r>
+        <w:rPr>
+          <w:b/>
+        </w:rPr>
+        <w:t>Cotización de hosting</w:t>
+      </w:r>
+      <w:bookmarkStart w:id="0" w:name="_GoBack"/>
+      <w:bookmarkEnd w:id="0"/>
+    </w:p>
     <w:p>
       <w:pPr>
         <w:jc w:val="right"/>
@@ -772,41 +788,11 @@
       <w:r>
         <w:t xml:space="preserve">A petición del cliente </w:t>
       </w:r>
-      <w:proofErr w:type="spellStart"/>
       <w:r>
         <w:rPr>
           <w:b/>
         </w:rPr>
-        <w:t>Solve</w:t>
-      </w:r>
-      <w:proofErr w:type="spellEnd"/>
-      <w:r>
-        <w:rPr>
-          <w:b/>
-        </w:rPr>
-        <w:t xml:space="preserve"> Management </w:t>
-      </w:r>
-      <w:proofErr w:type="spellStart"/>
-      <w:r>
-        <w:rPr>
-          <w:b/>
-        </w:rPr>
-        <w:t>From</w:t>
-      </w:r>
-      <w:proofErr w:type="spellEnd"/>
-      <w:r>
-        <w:rPr>
-          <w:b/>
-        </w:rPr>
-        <w:t xml:space="preserve"> </w:t>
-      </w:r>
-      <w:proofErr w:type="spellStart"/>
-      <w:proofErr w:type="gramStart"/>
-      <w:r>
-        <w:rPr>
-          <w:b/>
-        </w:rPr>
-        <w:t>R</w:t>
+        <w:t>Solve Management From R</w:t>
       </w:r>
       <w:r>
         <w:rPr>
@@ -814,13 +800,8 @@
         </w:rPr>
         <w:t>oot</w:t>
       </w:r>
-      <w:proofErr w:type="spellEnd"/>
       <w:r>
-        <w:t xml:space="preserve">  se</w:t>
-      </w:r>
-      <w:proofErr w:type="gramEnd"/>
-      <w:r>
-        <w:t xml:space="preserve"> le presenta la siguiente cotización de hosting, de acuerdo a las necesidades requeridas.</w:t>
+        <w:t xml:space="preserve">  se le presenta la siguiente cotización de hosting, de acuerdo a las necesidades requeridas.</w:t>
       </w:r>
     </w:p>
     <w:p>
@@ -830,8 +811,6 @@
     </w:p>
     <w:p/>
     <w:p>
-      <w:bookmarkStart w:id="0" w:name="_GoBack"/>
-      <w:bookmarkEnd w:id="0"/>
       <w:r>
         <w:t>Puedes llevarte los nombres de dominios gratis que están incluidos en los</w:t>
       </w:r>
@@ -1159,95 +1138,7 @@
                               <w:sz w:val="18"/>
                               <w:szCs w:val="18"/>
                             </w:rPr>
-                            <w:t xml:space="preserve">61 </w:t>
-                          </w:r>
-                          <w:proofErr w:type="spellStart"/>
-                          <w:r>
-                            <w:rPr>
-                              <w:rFonts w:ascii="Arial" w:hAnsi="Arial" w:cs="Arial"/>
-                              <w:b/>
-                              <w:color w:val="000000"/>
-                              <w:sz w:val="18"/>
-                              <w:szCs w:val="18"/>
-                            </w:rPr>
-                            <w:t>Lordou</w:t>
-                          </w:r>
-                          <w:proofErr w:type="spellEnd"/>
-                          <w:r>
-                            <w:rPr>
-                              <w:rFonts w:ascii="Arial" w:hAnsi="Arial" w:cs="Arial"/>
-                              <w:b/>
-                              <w:color w:val="000000"/>
-                              <w:sz w:val="18"/>
-                              <w:szCs w:val="18"/>
-                            </w:rPr>
-                            <w:t xml:space="preserve"> </w:t>
-                          </w:r>
-                          <w:proofErr w:type="spellStart"/>
-                          <w:r>
-                            <w:rPr>
-                              <w:rFonts w:ascii="Arial" w:hAnsi="Arial" w:cs="Arial"/>
-                              <w:b/>
-                              <w:color w:val="000000"/>
-                              <w:sz w:val="18"/>
-                              <w:szCs w:val="18"/>
-                            </w:rPr>
-                            <w:t>Vironos</w:t>
-                          </w:r>
-                          <w:proofErr w:type="spellEnd"/>
-                          <w:r>
-                            <w:rPr>
-                              <w:rFonts w:ascii="Arial" w:hAnsi="Arial" w:cs="Arial"/>
-                              <w:b/>
-                              <w:color w:val="000000"/>
-                              <w:sz w:val="18"/>
-                              <w:szCs w:val="18"/>
-                            </w:rPr>
-                            <w:t xml:space="preserve"> </w:t>
-                          </w:r>
-                          <w:proofErr w:type="spellStart"/>
-                          <w:r>
-                            <w:rPr>
-                              <w:rFonts w:ascii="Arial" w:hAnsi="Arial" w:cs="Arial"/>
-                              <w:b/>
-                              <w:color w:val="000000"/>
-                              <w:sz w:val="18"/>
-                              <w:szCs w:val="18"/>
-                            </w:rPr>
-                            <w:t>str</w:t>
-                          </w:r>
-                          <w:proofErr w:type="spellEnd"/>
-                          <w:r>
-                            <w:rPr>
-                              <w:rFonts w:ascii="Arial" w:hAnsi="Arial" w:cs="Arial"/>
-                              <w:b/>
-                              <w:color w:val="000000"/>
-                              <w:sz w:val="18"/>
-                              <w:szCs w:val="18"/>
-                            </w:rPr>
-                            <w:t xml:space="preserve">., 6023 </w:t>
-                          </w:r>
-                          <w:proofErr w:type="spellStart"/>
-                          <w:r>
-                            <w:rPr>
-                              <w:rFonts w:ascii="Arial" w:hAnsi="Arial" w:cs="Arial"/>
-                              <w:b/>
-                              <w:color w:val="000000"/>
-                              <w:sz w:val="18"/>
-                              <w:szCs w:val="18"/>
-                            </w:rPr>
-                            <w:t>Larnaca</w:t>
-                          </w:r>
-                          <w:proofErr w:type="spellEnd"/>
-                          <w:r>
-                            <w:rPr>
-                              <w:rFonts w:ascii="Arial" w:hAnsi="Arial" w:cs="Arial"/>
-                              <w:b/>
-                              <w:color w:val="000000"/>
-                              <w:sz w:val="18"/>
-                              <w:szCs w:val="18"/>
-                            </w:rPr>
-                            <w:t>, Chipre</w:t>
+                            <w:t>61 Lordou Vironos str., 6023 Larnaca, Chipre</w:t>
                           </w:r>
                         </w:p>
                         <w:p/>
@@ -3381,7 +3272,7 @@
 </file>
 
 <file path=customXml/itemProps1.xml><?xml version="1.0" encoding="utf-8"?>
-<ds:datastoreItem xmlns:ds="http://schemas.openxmlformats.org/officeDocument/2006/customXml" ds:itemID="{505F9336-56EF-4885-BEEA-86F462EF0FBD}">
+<ds:datastoreItem xmlns:ds="http://schemas.openxmlformats.org/officeDocument/2006/customXml" ds:itemID="{DFF8F3CA-1E1A-429F-92C0-4615A03BE2C3}">
   <ds:schemaRefs>
     <ds:schemaRef ds:uri="http://schemas.openxmlformats.org/officeDocument/2006/bibliography"/>
   </ds:schemaRefs>

</xml_diff>